<commit_message>
Added tarefa de limites de Cálculo I
</commit_message>
<xml_diff>
--- a/3º Semestre/Engenharia de Requisitos/Elicitação de Requisitos/Documento de Visão.docx
+++ b/3º Semestre/Engenharia de Requisitos/Elicitação de Requisitos/Documento de Visão.docx
@@ -15,6 +15,8 @@
           <w:b w:val="0"/>
         </w:rPr>
       </w:pPr>
+      <w:bookmarkStart w:id="0" w:name="_GoBack"/>
+      <w:bookmarkEnd w:id="0"/>
       <w:proofErr w:type="spellStart"/>
       <w:r>
         <w:rPr>
@@ -538,8 +540,6 @@
               </w:rPr>
               <w:t>Restringido o escopo do projeto</w:t>
             </w:r>
-            <w:bookmarkStart w:id="0" w:name="_GoBack"/>
-            <w:bookmarkEnd w:id="0"/>
           </w:p>
         </w:tc>
         <w:tc>
@@ -578,6 +578,10 @@
     <w:sdt>
       <w:sdtPr>
         <w:rPr>
+          <w:rFonts w:asciiTheme="minorHAnsi" w:eastAsiaTheme="minorHAnsi" w:hAnsiTheme="minorHAnsi" w:cstheme="minorBidi"/>
+          <w:color w:val="auto"/>
+          <w:sz w:val="22"/>
+          <w:szCs w:val="22"/>
           <w:lang w:val="pt-BR"/>
         </w:rPr>
         <w:id w:val="217714567"/>
@@ -586,14 +590,7 @@
           <w:docPartUnique/>
         </w:docPartObj>
       </w:sdtPr>
-      <w:sdtEndPr>
-        <w:rPr>
-          <w:rFonts w:asciiTheme="minorHAnsi" w:eastAsiaTheme="minorHAnsi" w:hAnsiTheme="minorHAnsi" w:cstheme="minorBidi"/>
-          <w:color w:val="auto"/>
-          <w:sz w:val="22"/>
-          <w:szCs w:val="22"/>
-        </w:rPr>
-      </w:sdtEndPr>
+      <w:sdtEndPr/>
       <w:sdtContent>
         <w:p>
           <w:pPr>
@@ -1857,15 +1854,7 @@
           <w:sz w:val="24"/>
           <w:szCs w:val="24"/>
         </w:rPr>
-        <w:t xml:space="preserve">RF001 </w:t>
-      </w:r>
-      <w:r>
-        <w:rPr>
-          <w:rFonts w:ascii="Arial" w:hAnsi="Arial" w:cs="Arial"/>
-          <w:sz w:val="24"/>
-          <w:szCs w:val="24"/>
-        </w:rPr>
-        <w:t>–</w:t>
+        <w:t>RF001 –</w:t>
       </w:r>
       <w:r>
         <w:rPr>
@@ -3461,7 +3450,7 @@
 </file>
 
 <file path=customXml/itemProps1.xml><?xml version="1.0" encoding="utf-8"?>
-<ds:datastoreItem xmlns:ds="http://schemas.openxmlformats.org/officeDocument/2006/customXml" ds:itemID="{619B833B-0F4C-4A97-888A-499E4F6BED8C}">
+<ds:datastoreItem xmlns:ds="http://schemas.openxmlformats.org/officeDocument/2006/customXml" ds:itemID="{960F8EAF-80A6-4BF6-8F34-CCACF60EE838}">
   <ds:schemaRefs>
     <ds:schemaRef ds:uri="http://schemas.openxmlformats.org/officeDocument/2006/bibliography"/>
   </ds:schemaRefs>

</xml_diff>